<commit_message>
15 Jan - 4.05
</commit_message>
<xml_diff>
--- a/Report.docx
+++ b/Report.docx
@@ -214,8 +214,6 @@
       <w:r>
         <w:t>The Croatian War of Independence was fought from 1991 to 1995</w:t>
       </w:r>
-      <w:bookmarkStart w:id="0" w:name="_GoBack"/>
-      <w:bookmarkEnd w:id="0"/>
     </w:p>
     <w:p>
       <w:pPr>
@@ -246,53 +244,6 @@
             <wp:extent cx="5731510" cy="1513840"/>
             <wp:effectExtent l="0" t="0" r="2540" b="0"/>
             <wp:docPr id="1" name="Picture 1"/>
-            <wp:cNvGraphicFramePr>
-              <a:graphicFrameLocks xmlns:a="http://schemas.openxmlformats.org/drawingml/2006/main" noChangeAspect="1"/>
-            </wp:cNvGraphicFramePr>
-            <a:graphic xmlns:a="http://schemas.openxmlformats.org/drawingml/2006/main">
-              <a:graphicData uri="http://schemas.openxmlformats.org/drawingml/2006/picture">
-                <pic:pic xmlns:pic="http://schemas.openxmlformats.org/drawingml/2006/picture">
-                  <pic:nvPicPr>
-                    <pic:cNvPr id="1" name=""/>
-                    <pic:cNvPicPr/>
-                  </pic:nvPicPr>
-                  <pic:blipFill>
-                    <a:blip r:embed="rId4"/>
-                    <a:stretch>
-                      <a:fillRect/>
-                    </a:stretch>
-                  </pic:blipFill>
-                  <pic:spPr>
-                    <a:xfrm>
-                      <a:off x="0" y="0"/>
-                      <a:ext cx="5731510" cy="1513840"/>
-                    </a:xfrm>
-                    <a:prstGeom prst="rect">
-                      <a:avLst/>
-                    </a:prstGeom>
-                  </pic:spPr>
-                </pic:pic>
-              </a:graphicData>
-            </a:graphic>
-          </wp:inline>
-        </w:drawing>
-      </w:r>
-    </w:p>
-    <w:p>
-      <w:pPr>
-        <w:rPr>
-          <w:color w:val="4472C4" w:themeColor="accent1"/>
-        </w:rPr>
-      </w:pPr>
-      <w:r>
-        <w:rPr>
-          <w:noProof/>
-        </w:rPr>
-        <w:drawing>
-          <wp:inline distT="0" distB="0" distL="0" distR="0" wp14:anchorId="353EECD9" wp14:editId="4A112409">
-            <wp:extent cx="5410200" cy="3733800"/>
-            <wp:effectExtent l="0" t="0" r="0" b="0"/>
-            <wp:docPr id="4" name="Picture 4"/>
             <wp:cNvGraphicFramePr>
               <a:graphicFrameLocks xmlns:a="http://schemas.openxmlformats.org/drawingml/2006/main" noChangeAspect="1"/>
             </wp:cNvGraphicFramePr>
@@ -312,7 +263,7 @@
                   <pic:spPr>
                     <a:xfrm>
                       <a:off x="0" y="0"/>
-                      <a:ext cx="5410200" cy="3733800"/>
+                      <a:ext cx="5731510" cy="1513840"/>
                     </a:xfrm>
                     <a:prstGeom prst="rect">
                       <a:avLst/>
@@ -331,23 +282,15 @@
           <w:color w:val="4472C4" w:themeColor="accent1"/>
         </w:rPr>
       </w:pPr>
-    </w:p>
-    <w:p>
-      <w:pPr>
-        <w:rPr>
-          <w:color w:val="4472C4" w:themeColor="accent1"/>
-        </w:rPr>
-      </w:pPr>
       <w:r>
         <w:rPr>
           <w:noProof/>
         </w:rPr>
-        <w:lastRenderedPageBreak/>
         <w:drawing>
-          <wp:inline distT="0" distB="0" distL="0" distR="0" wp14:anchorId="4993114D" wp14:editId="2A0B8546">
-            <wp:extent cx="5210175" cy="3714750"/>
-            <wp:effectExtent l="0" t="0" r="9525" b="0"/>
-            <wp:docPr id="5" name="Picture 5"/>
+          <wp:inline distT="0" distB="0" distL="0" distR="0" wp14:anchorId="353EECD9" wp14:editId="4A112409">
+            <wp:extent cx="5410200" cy="3733800"/>
+            <wp:effectExtent l="0" t="0" r="0" b="0"/>
+            <wp:docPr id="4" name="Picture 4"/>
             <wp:cNvGraphicFramePr>
               <a:graphicFrameLocks xmlns:a="http://schemas.openxmlformats.org/drawingml/2006/main" noChangeAspect="1"/>
             </wp:cNvGraphicFramePr>
@@ -367,7 +310,7 @@
                   <pic:spPr>
                     <a:xfrm>
                       <a:off x="0" y="0"/>
-                      <a:ext cx="5210175" cy="3714750"/>
+                      <a:ext cx="5410200" cy="3733800"/>
                     </a:xfrm>
                     <a:prstGeom prst="rect">
                       <a:avLst/>
@@ -386,15 +329,23 @@
           <w:color w:val="4472C4" w:themeColor="accent1"/>
         </w:rPr>
       </w:pPr>
+    </w:p>
+    <w:p>
+      <w:pPr>
+        <w:rPr>
+          <w:color w:val="4472C4" w:themeColor="accent1"/>
+        </w:rPr>
+      </w:pPr>
       <w:r>
         <w:rPr>
           <w:noProof/>
         </w:rPr>
+        <w:lastRenderedPageBreak/>
         <w:drawing>
-          <wp:inline distT="0" distB="0" distL="0" distR="0" wp14:anchorId="1C42E9EE" wp14:editId="6FAF40AA">
-            <wp:extent cx="5731510" cy="2583815"/>
-            <wp:effectExtent l="0" t="0" r="2540" b="6985"/>
-            <wp:docPr id="7" name="Picture 7"/>
+          <wp:inline distT="0" distB="0" distL="0" distR="0" wp14:anchorId="4993114D" wp14:editId="2A0B8546">
+            <wp:extent cx="5210175" cy="3714750"/>
+            <wp:effectExtent l="0" t="0" r="9525" b="0"/>
+            <wp:docPr id="5" name="Picture 5"/>
             <wp:cNvGraphicFramePr>
               <a:graphicFrameLocks xmlns:a="http://schemas.openxmlformats.org/drawingml/2006/main" noChangeAspect="1"/>
             </wp:cNvGraphicFramePr>
@@ -414,7 +365,7 @@
                   <pic:spPr>
                     <a:xfrm>
                       <a:off x="0" y="0"/>
-                      <a:ext cx="5731510" cy="2583815"/>
+                      <a:ext cx="5210175" cy="3714750"/>
                     </a:xfrm>
                     <a:prstGeom prst="rect">
                       <a:avLst/>
@@ -437,12 +388,11 @@
         <w:rPr>
           <w:noProof/>
         </w:rPr>
-        <w:lastRenderedPageBreak/>
         <w:drawing>
-          <wp:inline distT="0" distB="0" distL="0" distR="0" wp14:anchorId="33185E5D" wp14:editId="48E8EBF4">
-            <wp:extent cx="5143500" cy="3600450"/>
-            <wp:effectExtent l="0" t="0" r="0" b="0"/>
-            <wp:docPr id="9" name="Picture 9"/>
+          <wp:inline distT="0" distB="0" distL="0" distR="0" wp14:anchorId="1C42E9EE" wp14:editId="6FAF40AA">
+            <wp:extent cx="5731510" cy="2583815"/>
+            <wp:effectExtent l="0" t="0" r="2540" b="6985"/>
+            <wp:docPr id="7" name="Picture 7"/>
             <wp:cNvGraphicFramePr>
               <a:graphicFrameLocks xmlns:a="http://schemas.openxmlformats.org/drawingml/2006/main" noChangeAspect="1"/>
             </wp:cNvGraphicFramePr>
@@ -462,7 +412,7 @@
                   <pic:spPr>
                     <a:xfrm>
                       <a:off x="0" y="0"/>
-                      <a:ext cx="5143500" cy="3600450"/>
+                      <a:ext cx="5731510" cy="2583815"/>
                     </a:xfrm>
                     <a:prstGeom prst="rect">
                       <a:avLst/>
@@ -485,11 +435,12 @@
         <w:rPr>
           <w:noProof/>
         </w:rPr>
+        <w:lastRenderedPageBreak/>
         <w:drawing>
-          <wp:inline distT="0" distB="0" distL="0" distR="0" wp14:anchorId="7DB8D943" wp14:editId="3773EAC8">
-            <wp:extent cx="5124450" cy="3543300"/>
+          <wp:inline distT="0" distB="0" distL="0" distR="0" wp14:anchorId="33185E5D" wp14:editId="48E8EBF4">
+            <wp:extent cx="5143500" cy="3600450"/>
             <wp:effectExtent l="0" t="0" r="0" b="0"/>
-            <wp:docPr id="10" name="Picture 10"/>
+            <wp:docPr id="9" name="Picture 9"/>
             <wp:cNvGraphicFramePr>
               <a:graphicFrameLocks xmlns:a="http://schemas.openxmlformats.org/drawingml/2006/main" noChangeAspect="1"/>
             </wp:cNvGraphicFramePr>
@@ -509,6 +460,53 @@
                   <pic:spPr>
                     <a:xfrm>
                       <a:off x="0" y="0"/>
+                      <a:ext cx="5143500" cy="3600450"/>
+                    </a:xfrm>
+                    <a:prstGeom prst="rect">
+                      <a:avLst/>
+                    </a:prstGeom>
+                  </pic:spPr>
+                </pic:pic>
+              </a:graphicData>
+            </a:graphic>
+          </wp:inline>
+        </w:drawing>
+      </w:r>
+    </w:p>
+    <w:p>
+      <w:pPr>
+        <w:rPr>
+          <w:color w:val="4472C4" w:themeColor="accent1"/>
+        </w:rPr>
+      </w:pPr>
+      <w:r>
+        <w:rPr>
+          <w:noProof/>
+        </w:rPr>
+        <w:drawing>
+          <wp:inline distT="0" distB="0" distL="0" distR="0" wp14:anchorId="7DB8D943" wp14:editId="3773EAC8">
+            <wp:extent cx="5124450" cy="3543300"/>
+            <wp:effectExtent l="0" t="0" r="0" b="0"/>
+            <wp:docPr id="10" name="Picture 10"/>
+            <wp:cNvGraphicFramePr>
+              <a:graphicFrameLocks xmlns:a="http://schemas.openxmlformats.org/drawingml/2006/main" noChangeAspect="1"/>
+            </wp:cNvGraphicFramePr>
+            <a:graphic xmlns:a="http://schemas.openxmlformats.org/drawingml/2006/main">
+              <a:graphicData uri="http://schemas.openxmlformats.org/drawingml/2006/picture">
+                <pic:pic xmlns:pic="http://schemas.openxmlformats.org/drawingml/2006/picture">
+                  <pic:nvPicPr>
+                    <pic:cNvPr id="1" name=""/>
+                    <pic:cNvPicPr/>
+                  </pic:nvPicPr>
+                  <pic:blipFill>
+                    <a:blip r:embed="rId10"/>
+                    <a:stretch>
+                      <a:fillRect/>
+                    </a:stretch>
+                  </pic:blipFill>
+                  <pic:spPr>
+                    <a:xfrm>
+                      <a:off x="0" y="0"/>
                       <a:ext cx="5124450" cy="3543300"/>
                     </a:xfrm>
                     <a:prstGeom prst="rect">
@@ -543,8 +541,1243 @@
           <w:bCs/>
         </w:rPr>
       </w:pPr>
+      <w:r>
+        <w:rPr>
+          <w:noProof/>
+        </w:rPr>
+        <w:lastRenderedPageBreak/>
+        <w:drawing>
+          <wp:inline distT="0" distB="0" distL="0" distR="0" wp14:anchorId="06EC317A" wp14:editId="2E32D7DC">
+            <wp:extent cx="5324475" cy="3476625"/>
+            <wp:effectExtent l="0" t="0" r="9525" b="9525"/>
+            <wp:docPr id="12" name="Picture 12"/>
+            <wp:cNvGraphicFramePr>
+              <a:graphicFrameLocks xmlns:a="http://schemas.openxmlformats.org/drawingml/2006/main" noChangeAspect="1"/>
+            </wp:cNvGraphicFramePr>
+            <a:graphic xmlns:a="http://schemas.openxmlformats.org/drawingml/2006/main">
+              <a:graphicData uri="http://schemas.openxmlformats.org/drawingml/2006/picture">
+                <pic:pic xmlns:pic="http://schemas.openxmlformats.org/drawingml/2006/picture">
+                  <pic:nvPicPr>
+                    <pic:cNvPr id="1" name=""/>
+                    <pic:cNvPicPr/>
+                  </pic:nvPicPr>
+                  <pic:blipFill>
+                    <a:blip r:embed="rId11"/>
+                    <a:stretch>
+                      <a:fillRect/>
+                    </a:stretch>
+                  </pic:blipFill>
+                  <pic:spPr>
+                    <a:xfrm>
+                      <a:off x="0" y="0"/>
+                      <a:ext cx="5324475" cy="3476625"/>
+                    </a:xfrm>
+                    <a:prstGeom prst="rect">
+                      <a:avLst/>
+                    </a:prstGeom>
+                  </pic:spPr>
+                </pic:pic>
+              </a:graphicData>
+            </a:graphic>
+          </wp:inline>
+        </w:drawing>
+      </w:r>
+    </w:p>
+    <w:p>
+      <w:pPr>
+        <w:jc w:val="center"/>
+        <w:rPr>
+          <w:b/>
+          <w:bCs/>
+        </w:rPr>
+      </w:pPr>
+      <w:r>
+        <w:rPr>
+          <w:b/>
+          <w:bCs/>
+        </w:rPr>
+        <w:t>Statistical Tests:</w:t>
+      </w:r>
+    </w:p>
+    <w:p>
+      <w:pPr>
+        <w:rPr>
+          <w:b/>
+          <w:bCs/>
+        </w:rPr>
+      </w:pPr>
+      <w:r>
+        <w:rPr>
+          <w:b/>
+          <w:bCs/>
+        </w:rPr>
+        <w:t>T-Test</w:t>
+      </w:r>
+      <w:r>
+        <w:rPr>
+          <w:b/>
+          <w:bCs/>
+        </w:rPr>
+        <w:t xml:space="preserve">, two populations, at 95% siginifgance level.  </w:t>
+      </w:r>
+    </w:p>
+    <w:p>
+      <w:pPr>
+        <w:rPr>
+          <w:b/>
+          <w:bCs/>
+        </w:rPr>
+      </w:pPr>
+      <w:r>
+        <w:rPr>
+          <w:b/>
+          <w:bCs/>
+        </w:rPr>
+        <w:t xml:space="preserve">Referece: </w:t>
+      </w:r>
+      <w:hyperlink r:id="rId12" w:history="1">
+        <w:r>
+          <w:rPr>
+            <w:rStyle w:val="Hyperlink"/>
+            <w:b/>
+            <w:bCs/>
+          </w:rPr>
+          <w:t>https://support.minitab.com/en-us/minitab/20/help-and-how-to/statistics/basic-statistics/how-to/2-sample-t/interpret-the-results/key-results/</w:t>
+        </w:r>
+      </w:hyperlink>
+      <w:r>
+        <w:rPr>
+          <w:b/>
+          <w:bCs/>
+        </w:rPr>
+        <w:t xml:space="preserve"> </w:t>
+      </w:r>
     </w:p>
     <w:p/>
+    <w:p>
+      <w:r>
+        <w:rPr>
+          <w:noProof/>
+        </w:rPr>
+        <w:drawing>
+          <wp:inline distT="0" distB="0" distL="0" distR="0" wp14:anchorId="67027591" wp14:editId="3277363D">
+            <wp:extent cx="5731510" cy="2284095"/>
+            <wp:effectExtent l="0" t="0" r="2540" b="1905"/>
+            <wp:docPr id="13" name="Picture 13"/>
+            <wp:cNvGraphicFramePr>
+              <a:graphicFrameLocks xmlns:a="http://schemas.openxmlformats.org/drawingml/2006/main" noChangeAspect="1"/>
+            </wp:cNvGraphicFramePr>
+            <a:graphic xmlns:a="http://schemas.openxmlformats.org/drawingml/2006/main">
+              <a:graphicData uri="http://schemas.openxmlformats.org/drawingml/2006/picture">
+                <pic:pic xmlns:pic="http://schemas.openxmlformats.org/drawingml/2006/picture">
+                  <pic:nvPicPr>
+                    <pic:cNvPr id="1" name=""/>
+                    <pic:cNvPicPr/>
+                  </pic:nvPicPr>
+                  <pic:blipFill>
+                    <a:blip r:embed="rId13"/>
+                    <a:stretch>
+                      <a:fillRect/>
+                    </a:stretch>
+                  </pic:blipFill>
+                  <pic:spPr>
+                    <a:xfrm>
+                      <a:off x="0" y="0"/>
+                      <a:ext cx="5731510" cy="2284095"/>
+                    </a:xfrm>
+                    <a:prstGeom prst="rect">
+                      <a:avLst/>
+                    </a:prstGeom>
+                  </pic:spPr>
+                </pic:pic>
+              </a:graphicData>
+            </a:graphic>
+          </wp:inline>
+        </w:drawing>
+      </w:r>
+    </w:p>
+    <w:p>
+      <w:pPr>
+        <w:rPr>
+          <w:rFonts w:ascii="Segoe UI" w:hAnsi="Segoe UI" w:cs="Segoe UI"/>
+          <w:color w:val="4D4F51"/>
+          <w:sz w:val="20"/>
+          <w:szCs w:val="20"/>
+        </w:rPr>
+      </w:pPr>
+      <w:r>
+        <w:t xml:space="preserve">###### “ </w:t>
+      </w:r>
+      <w:r>
+        <w:rPr>
+          <w:rFonts w:ascii="Segoe UI" w:hAnsi="Segoe UI" w:cs="Segoe UI"/>
+          <w:color w:val="4D4F51"/>
+          <w:sz w:val="20"/>
+          <w:szCs w:val="20"/>
+        </w:rPr>
+        <w:t xml:space="preserve">Because the p-value is less than 0.000, which is less than the significance level of 0.05, the decision is to reject the null hypothesis and conclude that the ratings of the </w:t>
+      </w:r>
+      <w:r>
+        <w:rPr>
+          <w:rFonts w:ascii="Segoe UI" w:hAnsi="Segoe UI" w:cs="Segoe UI"/>
+          <w:color w:val="4D4F51"/>
+          <w:sz w:val="20"/>
+          <w:szCs w:val="20"/>
+        </w:rPr>
+        <w:t>countries</w:t>
+      </w:r>
+      <w:r>
+        <w:rPr>
+          <w:rFonts w:ascii="Segoe UI" w:hAnsi="Segoe UI" w:cs="Segoe UI"/>
+          <w:color w:val="4D4F51"/>
+          <w:sz w:val="20"/>
+          <w:szCs w:val="20"/>
+        </w:rPr>
+        <w:t xml:space="preserve"> are different.</w:t>
+      </w:r>
+      <w:r>
+        <w:rPr>
+          <w:rFonts w:ascii="Segoe UI" w:hAnsi="Segoe UI" w:cs="Segoe UI"/>
+          <w:color w:val="4D4F51"/>
+          <w:sz w:val="20"/>
+          <w:szCs w:val="20"/>
+        </w:rPr>
+        <w:t xml:space="preserve"> “</w:t>
+      </w:r>
+    </w:p>
+    <w:p>
+      <w:r>
+        <w:rPr>
+          <w:rFonts w:ascii="Segoe UI" w:hAnsi="Segoe UI" w:cs="Segoe UI"/>
+          <w:color w:val="4D4F51"/>
+          <w:sz w:val="20"/>
+          <w:szCs w:val="20"/>
+        </w:rPr>
+        <w:t xml:space="preserve">Because the p-value is </w:t>
+      </w:r>
+      <w:r>
+        <w:rPr>
+          <w:rFonts w:ascii="Segoe UI" w:hAnsi="Segoe UI" w:cs="Segoe UI"/>
+          <w:color w:val="4D4F51"/>
+          <w:sz w:val="20"/>
+          <w:szCs w:val="20"/>
+        </w:rPr>
+        <w:t xml:space="preserve">more than </w:t>
+      </w:r>
+      <w:r>
+        <w:rPr>
+          <w:rFonts w:ascii="Segoe UI" w:hAnsi="Segoe UI" w:cs="Segoe UI"/>
+          <w:color w:val="4D4F51"/>
+          <w:sz w:val="20"/>
+          <w:szCs w:val="20"/>
+        </w:rPr>
+        <w:t>0.05</w:t>
+      </w:r>
+      <w:r>
+        <w:rPr>
+          <w:rFonts w:ascii="Segoe UI" w:hAnsi="Segoe UI" w:cs="Segoe UI"/>
+          <w:color w:val="4D4F51"/>
+          <w:sz w:val="20"/>
+          <w:szCs w:val="20"/>
+        </w:rPr>
+        <w:t>,</w:t>
+      </w:r>
+      <w:r>
+        <w:rPr>
+          <w:rFonts w:ascii="Segoe UI" w:hAnsi="Segoe UI" w:cs="Segoe UI"/>
+          <w:color w:val="4D4F51"/>
+          <w:sz w:val="20"/>
+          <w:szCs w:val="20"/>
+        </w:rPr>
+        <w:t xml:space="preserve"> which is </w:t>
+      </w:r>
+      <w:r>
+        <w:rPr>
+          <w:rFonts w:ascii="Segoe UI" w:hAnsi="Segoe UI" w:cs="Segoe UI"/>
+          <w:color w:val="4D4F51"/>
+          <w:sz w:val="20"/>
+          <w:szCs w:val="20"/>
+        </w:rPr>
+        <w:t>the significance level</w:t>
+      </w:r>
+      <w:r>
+        <w:rPr>
+          <w:rFonts w:ascii="Segoe UI" w:hAnsi="Segoe UI" w:cs="Segoe UI"/>
+          <w:color w:val="4D4F51"/>
+          <w:sz w:val="20"/>
+          <w:szCs w:val="20"/>
+        </w:rPr>
+        <w:t xml:space="preserve">, the decision is to </w:t>
+      </w:r>
+      <w:r>
+        <w:rPr>
+          <w:rFonts w:ascii="Segoe UI" w:hAnsi="Segoe UI" w:cs="Segoe UI"/>
+          <w:color w:val="4D4F51"/>
+          <w:sz w:val="20"/>
+          <w:szCs w:val="20"/>
+        </w:rPr>
+        <w:t>accept</w:t>
+      </w:r>
+      <w:r>
+        <w:rPr>
+          <w:rFonts w:ascii="Segoe UI" w:hAnsi="Segoe UI" w:cs="Segoe UI"/>
+          <w:color w:val="4D4F51"/>
+          <w:sz w:val="20"/>
+          <w:szCs w:val="20"/>
+        </w:rPr>
+        <w:t xml:space="preserve"> the null hypothesis</w:t>
+      </w:r>
+      <w:r>
+        <w:rPr>
+          <w:rFonts w:ascii="Segoe UI" w:hAnsi="Segoe UI" w:cs="Segoe UI"/>
+          <w:color w:val="4D4F51"/>
+          <w:sz w:val="20"/>
+          <w:szCs w:val="20"/>
+        </w:rPr>
+        <w:t>,</w:t>
+      </w:r>
+      <w:r>
+        <w:rPr>
+          <w:rFonts w:ascii="Segoe UI" w:hAnsi="Segoe UI" w:cs="Segoe UI"/>
+          <w:color w:val="4D4F51"/>
+          <w:sz w:val="20"/>
+          <w:szCs w:val="20"/>
+        </w:rPr>
+        <w:t xml:space="preserve"> </w:t>
+      </w:r>
+      <w:r>
+        <w:rPr>
+          <w:rFonts w:ascii="Segoe UI" w:hAnsi="Segoe UI" w:cs="Segoe UI"/>
+          <w:color w:val="4D4F51"/>
+          <w:sz w:val="20"/>
+          <w:szCs w:val="20"/>
+        </w:rPr>
+        <w:t>therefore</w:t>
+      </w:r>
+      <w:r>
+        <w:rPr>
+          <w:rFonts w:ascii="Segoe UI" w:hAnsi="Segoe UI" w:cs="Segoe UI"/>
+          <w:color w:val="4D4F51"/>
+          <w:sz w:val="20"/>
+          <w:szCs w:val="20"/>
+        </w:rPr>
+        <w:t xml:space="preserve"> </w:t>
+      </w:r>
+      <w:r>
+        <w:rPr>
+          <w:rFonts w:ascii="Segoe UI" w:hAnsi="Segoe UI" w:cs="Segoe UI"/>
+          <w:color w:val="4D4F51"/>
+          <w:sz w:val="20"/>
+          <w:szCs w:val="20"/>
+        </w:rPr>
+        <w:t xml:space="preserve">we are unable to conclude that the PPI of Wheat in Ireland and Croatia are different. </w:t>
+      </w:r>
+    </w:p>
+    <w:p>
+      <w:r>
+        <w:t xml:space="preserve">To determine whether the difference between the population means is statistically significant, compare the p-value to the significance level. Usually, a significance level (denoted as α or alpha) of </w:t>
+      </w:r>
+      <w:r>
+        <w:lastRenderedPageBreak/>
+        <w:t>0.05 works well. A significance level of 0.05 indicates a 5% risk of concluding that a difference exists when there is no actual difference.</w:t>
+      </w:r>
+    </w:p>
+    <w:p>
+      <w:pPr>
+        <w:rPr>
+          <w:rFonts w:hint="eastAsia"/>
+        </w:rPr>
+      </w:pPr>
+      <w:r>
+        <w:rPr>
+          <w:rFonts w:hint="eastAsia"/>
+        </w:rPr>
+        <w:t xml:space="preserve">P-value </w:t>
+      </w:r>
+      <w:r>
+        <w:rPr>
+          <w:rFonts w:hint="eastAsia"/>
+        </w:rPr>
+        <w:t>≤</w:t>
+      </w:r>
+      <w:r>
+        <w:rPr>
+          <w:rFonts w:hint="eastAsia"/>
+        </w:rPr>
+        <w:t xml:space="preserve"> </w:t>
+      </w:r>
+      <w:r>
+        <w:rPr>
+          <w:rFonts w:hint="eastAsia"/>
+        </w:rPr>
+        <w:t>α</w:t>
+      </w:r>
+      <w:r>
+        <w:rPr>
+          <w:rFonts w:hint="eastAsia"/>
+        </w:rPr>
+        <w:t>: The difference between the means is statistically significantly (Reject H0)</w:t>
+      </w:r>
+    </w:p>
+    <w:p>
+      <w:r>
+        <w:t>If the p-value is less than or equal to the significance level, the decision is to reject the null hypothesis. You can conclude that the difference between the population means does not equal the hypothesized difference. If you did not specify a hypothesized difference, Minitab tests whether there is no difference between the means (Hypothesized difference = 0). Use your specialized knowledge to determine whether the difference is practically significant. For more information, go to Statistical and practical significance.</w:t>
+      </w:r>
+    </w:p>
+    <w:p>
+      <w:r>
+        <w:t>P-value &gt; α: The difference between the means is not statistically significant (Fail to reject H0)</w:t>
+      </w:r>
+    </w:p>
+    <w:p>
+      <w:r>
+        <w:t>If the p-value is greater than the significance level, the decision is to fail to reject the null hypothesis. You do not have enough evidence to conclude that the difference between the population means is statistically significant. You should make sure that your test has enough power to detect a difference that is practically significant. For more information, go to Power and Sample Size for 2-Sample t.</w:t>
+      </w:r>
+    </w:p>
+    <w:p/>
+    <w:p>
+      <w:r>
+        <w:t>T-Value  DF  P-Value</w:t>
+      </w:r>
+    </w:p>
+    <w:p>
+      <w:r>
+        <w:t xml:space="preserve">   6.31  32    0.000</w:t>
+      </w:r>
+    </w:p>
+    <w:p/>
+    <w:p/>
+    <w:p>
+      <w:r>
+        <w:t>Test</w:t>
+      </w:r>
+    </w:p>
+    <w:p/>
+    <w:p>
+      <w:r>
+        <w:t>Null hypothesis         H₀: μ₁ - µ₂ = 0</w:t>
+      </w:r>
+    </w:p>
+    <w:p>
+      <w:r>
+        <w:t xml:space="preserve">Alternative hypothesis  H₁: μ₁ - µ₂ </w:t>
+      </w:r>
+      <w:r>
+        <w:rPr>
+          <w:rFonts w:hint="eastAsia"/>
+        </w:rPr>
+        <w:t>≠</w:t>
+      </w:r>
+      <w:r>
+        <w:t xml:space="preserve"> 0</w:t>
+      </w:r>
+    </w:p>
+    <w:p>
+      <w:r>
+        <w:t>Key Result: P-Value</w:t>
+      </w:r>
+    </w:p>
+    <w:p>
+      <w:r>
+        <w:t xml:space="preserve">In these results, the null hypothesis states that the difference in the mean rating between two </w:t>
+      </w:r>
+      <w:r>
+        <w:t>countries</w:t>
+      </w:r>
+      <w:r>
+        <w:t xml:space="preserve"> is 0. Because the p-value is less than 0.000, which is less than the significance level of 0.05, the decision is to reject the null hypothesis and conclude that the ratings of the </w:t>
+      </w:r>
+      <w:r>
+        <w:t>countries</w:t>
+      </w:r>
+      <w:r>
+        <w:t xml:space="preserve"> are different.</w:t>
+      </w:r>
+    </w:p>
+    <w:p/>
+    <w:p>
+      <w:pPr>
+        <w:spacing w:after="240" w:line="540" w:lineRule="atLeast"/>
+        <w:outlineLvl w:val="1"/>
+        <w:rPr>
+          <w:rFonts w:ascii="Segoe UI" w:eastAsia="Times New Roman" w:hAnsi="Segoe UI" w:cs="Segoe UI"/>
+          <w:color w:val="333333"/>
+          <w:sz w:val="36"/>
+          <w:szCs w:val="36"/>
+        </w:rPr>
+      </w:pPr>
+      <w:r>
+        <w:rPr>
+          <w:rFonts w:ascii="Segoe UI" w:eastAsia="Times New Roman" w:hAnsi="Segoe UI" w:cs="Segoe UI"/>
+          <w:color w:val="333333"/>
+          <w:sz w:val="36"/>
+          <w:szCs w:val="36"/>
+        </w:rPr>
+        <w:t>Step 3: Check your data for problems</w:t>
+      </w:r>
+    </w:p>
+    <w:p>
+      <w:pPr>
+        <w:spacing w:after="240" w:line="338" w:lineRule="atLeast"/>
+        <w:rPr>
+          <w:rFonts w:ascii="Segoe UI" w:eastAsia="Times New Roman" w:hAnsi="Segoe UI" w:cs="Segoe UI"/>
+          <w:color w:val="333333"/>
+          <w:sz w:val="23"/>
+          <w:szCs w:val="23"/>
+        </w:rPr>
+      </w:pPr>
+      <w:r>
+        <w:rPr>
+          <w:rFonts w:ascii="Segoe UI" w:eastAsia="Times New Roman" w:hAnsi="Segoe UI" w:cs="Segoe UI"/>
+          <w:color w:val="333333"/>
+          <w:sz w:val="23"/>
+          <w:szCs w:val="23"/>
+        </w:rPr>
+        <w:t>Problems with your data, such as skewness and outliers can adversely affect your results. Use the graphs to look for skewness (by examining the spread of each sample) and to identify potential outliers.</w:t>
+      </w:r>
+    </w:p>
+    <w:p>
+      <w:pPr>
+        <w:spacing w:before="480" w:after="120" w:line="324" w:lineRule="atLeast"/>
+        <w:outlineLvl w:val="2"/>
+        <w:rPr>
+          <w:rFonts w:ascii="Segoe UI" w:eastAsia="Times New Roman" w:hAnsi="Segoe UI" w:cs="Segoe UI"/>
+          <w:b/>
+          <w:bCs/>
+          <w:color w:val="333333"/>
+          <w:sz w:val="27"/>
+          <w:szCs w:val="27"/>
+        </w:rPr>
+      </w:pPr>
+      <w:r>
+        <w:rPr>
+          <w:rFonts w:ascii="inherit" w:eastAsia="Times New Roman" w:hAnsi="inherit" w:cs="Segoe UI"/>
+          <w:b/>
+          <w:bCs/>
+          <w:color w:val="333333"/>
+          <w:sz w:val="27"/>
+          <w:szCs w:val="27"/>
+        </w:rPr>
+        <w:lastRenderedPageBreak/>
+        <w:t>Examine the spread of your data to determine whether your data appear to be skewed.</w:t>
+      </w:r>
+    </w:p>
+    <w:p/>
+    <w:p>
+      <w:pPr>
+        <w:rPr>
+          <w:color w:val="C00000"/>
+        </w:rPr>
+      </w:pPr>
+      <w:r>
+        <w:rPr>
+          <w:b/>
+          <w:bCs/>
+          <w:color w:val="C00000"/>
+        </w:rPr>
+        <w:t xml:space="preserve">Poisson Distribution </w:t>
+      </w:r>
+      <w:r>
+        <w:rPr>
+          <w:color w:val="C00000"/>
+        </w:rPr>
+        <w:t xml:space="preserve">=  Elements, in a place, in a period of time. </w:t>
+      </w:r>
+    </w:p>
+    <w:p>
+      <w:pPr>
+        <w:rPr>
+          <w:color w:val="C00000"/>
+        </w:rPr>
+      </w:pPr>
+      <w:r>
+        <w:rPr>
+          <w:color w:val="C00000"/>
+        </w:rPr>
+        <w:t xml:space="preserve">For Ireland, what is the probability that the Wheat PPP will be greater than the Irish average in a given year? </w:t>
+      </w:r>
+    </w:p>
+    <w:p>
+      <w:pPr>
+        <w:rPr>
+          <w:color w:val="C00000"/>
+        </w:rPr>
+      </w:pPr>
+      <w:r>
+        <w:rPr>
+          <w:color w:val="C00000"/>
+        </w:rPr>
+        <w:t xml:space="preserve">0.4892 </w:t>
+      </w:r>
+    </w:p>
+    <w:p>
+      <w:pPr>
+        <w:rPr>
+          <w:color w:val="C00000"/>
+        </w:rPr>
+      </w:pPr>
+      <w:r>
+        <w:rPr>
+          <w:color w:val="C00000"/>
+        </w:rPr>
+        <w:t xml:space="preserve">For Ireland, what is the probability that the Wheat PPP will be </w:t>
+      </w:r>
+      <w:r>
+        <w:rPr>
+          <w:color w:val="C00000"/>
+        </w:rPr>
+        <w:t>less</w:t>
+      </w:r>
+      <w:r>
+        <w:rPr>
+          <w:color w:val="C00000"/>
+        </w:rPr>
+        <w:t xml:space="preserve"> than </w:t>
+      </w:r>
+      <w:r>
+        <w:rPr>
+          <w:color w:val="C00000"/>
+        </w:rPr>
+        <w:t xml:space="preserve">or equal to </w:t>
+      </w:r>
+      <w:r>
+        <w:rPr>
+          <w:color w:val="C00000"/>
+        </w:rPr>
+        <w:t>the Irish</w:t>
+      </w:r>
+      <w:r>
+        <w:rPr>
+          <w:color w:val="C00000"/>
+        </w:rPr>
+        <w:t xml:space="preserve"> </w:t>
+      </w:r>
+      <w:r>
+        <w:rPr>
+          <w:color w:val="C00000"/>
+        </w:rPr>
+        <w:t xml:space="preserve">average in a given year? </w:t>
+      </w:r>
+    </w:p>
+    <w:p>
+      <w:pPr>
+        <w:pStyle w:val="HTMLPreformatted"/>
+        <w:shd w:val="clear" w:color="auto" w:fill="FFFFFF"/>
+        <w:wordWrap w:val="0"/>
+        <w:textAlignment w:val="baseline"/>
+        <w:rPr>
+          <w:color w:val="C00000"/>
+          <w:sz w:val="21"/>
+          <w:szCs w:val="21"/>
+        </w:rPr>
+      </w:pPr>
+      <w:r>
+        <w:rPr>
+          <w:color w:val="C00000"/>
+          <w:sz w:val="21"/>
+          <w:szCs w:val="21"/>
+        </w:rPr>
+        <w:t>0.5107</w:t>
+      </w:r>
+    </w:p>
+    <w:p>
+      <w:pPr>
+        <w:pStyle w:val="HTMLPreformatted"/>
+        <w:shd w:val="clear" w:color="auto" w:fill="FFFFFF"/>
+        <w:wordWrap w:val="0"/>
+        <w:textAlignment w:val="baseline"/>
+        <w:rPr>
+          <w:color w:val="C00000"/>
+          <w:sz w:val="21"/>
+          <w:szCs w:val="21"/>
+        </w:rPr>
+      </w:pPr>
+    </w:p>
+    <w:p>
+      <w:pPr>
+        <w:pStyle w:val="HTMLPreformatted"/>
+        <w:shd w:val="clear" w:color="auto" w:fill="FFFFFF"/>
+        <w:wordWrap w:val="0"/>
+        <w:textAlignment w:val="baseline"/>
+        <w:rPr>
+          <w:color w:val="C00000"/>
+          <w:sz w:val="21"/>
+          <w:szCs w:val="21"/>
+        </w:rPr>
+      </w:pPr>
+      <w:r>
+        <w:rPr>
+          <w:color w:val="C00000"/>
+          <w:sz w:val="21"/>
+          <w:szCs w:val="21"/>
+        </w:rPr>
+        <w:t xml:space="preserve">We can confirm this is correct by adding these two probabilities together, to get 1. The Wheat PPP in Ireland must either be greater than, less or equal to the average, which covers all possibilities. </w:t>
+      </w:r>
+    </w:p>
+    <w:p>
+      <w:pPr>
+        <w:pStyle w:val="HTMLPreformatted"/>
+        <w:shd w:val="clear" w:color="auto" w:fill="FFFFFF"/>
+        <w:wordWrap w:val="0"/>
+        <w:textAlignment w:val="baseline"/>
+        <w:rPr>
+          <w:color w:val="C00000"/>
+          <w:sz w:val="21"/>
+          <w:szCs w:val="21"/>
+        </w:rPr>
+      </w:pPr>
+    </w:p>
+    <w:p>
+      <w:pPr>
+        <w:pStyle w:val="HTMLPreformatted"/>
+        <w:shd w:val="clear" w:color="auto" w:fill="FFFFFF"/>
+        <w:wordWrap w:val="0"/>
+        <w:textAlignment w:val="baseline"/>
+        <w:rPr>
+          <w:rFonts w:asciiTheme="minorHAnsi" w:eastAsiaTheme="minorEastAsia" w:hAnsiTheme="minorHAnsi" w:cstheme="minorBidi"/>
+          <w:b/>
+          <w:bCs/>
+          <w:sz w:val="22"/>
+          <w:szCs w:val="22"/>
+        </w:rPr>
+      </w:pPr>
+      <w:r>
+        <w:rPr>
+          <w:rFonts w:asciiTheme="minorHAnsi" w:eastAsiaTheme="minorEastAsia" w:hAnsiTheme="minorHAnsi" w:cstheme="minorBidi"/>
+          <w:b/>
+          <w:bCs/>
+          <w:sz w:val="22"/>
+          <w:szCs w:val="22"/>
+        </w:rPr>
+        <w:t>Normal Distribution</w:t>
+      </w:r>
+      <w:r>
+        <w:rPr>
+          <w:rFonts w:asciiTheme="minorHAnsi" w:eastAsiaTheme="minorEastAsia" w:hAnsiTheme="minorHAnsi" w:cstheme="minorBidi"/>
+          <w:b/>
+          <w:bCs/>
+          <w:sz w:val="22"/>
+          <w:szCs w:val="22"/>
+        </w:rPr>
+        <w:t xml:space="preserve">: </w:t>
+      </w:r>
+    </w:p>
+    <w:p>
+      <w:pPr>
+        <w:pStyle w:val="HTMLPreformatted"/>
+        <w:shd w:val="clear" w:color="auto" w:fill="FFFFFF"/>
+        <w:wordWrap w:val="0"/>
+        <w:textAlignment w:val="baseline"/>
+        <w:rPr>
+          <w:rFonts w:asciiTheme="minorHAnsi" w:eastAsiaTheme="minorEastAsia" w:hAnsiTheme="minorHAnsi" w:cstheme="minorBidi"/>
+          <w:b/>
+          <w:bCs/>
+          <w:sz w:val="22"/>
+          <w:szCs w:val="22"/>
+        </w:rPr>
+      </w:pPr>
+    </w:p>
+    <w:p>
+      <w:pPr>
+        <w:pStyle w:val="HTMLPreformatted"/>
+        <w:shd w:val="clear" w:color="auto" w:fill="FFFFFF"/>
+        <w:wordWrap w:val="0"/>
+        <w:textAlignment w:val="baseline"/>
+        <w:rPr>
+          <w:rFonts w:asciiTheme="minorHAnsi" w:eastAsiaTheme="minorEastAsia" w:hAnsiTheme="minorHAnsi" w:cstheme="minorBidi"/>
+          <w:b/>
+          <w:bCs/>
+          <w:sz w:val="22"/>
+          <w:szCs w:val="22"/>
+        </w:rPr>
+      </w:pPr>
+      <w:r>
+        <w:rPr>
+          <w:rFonts w:asciiTheme="minorHAnsi" w:eastAsiaTheme="minorEastAsia" w:hAnsiTheme="minorHAnsi" w:cstheme="minorBidi"/>
+          <w:b/>
+          <w:bCs/>
+          <w:sz w:val="22"/>
+          <w:szCs w:val="22"/>
+        </w:rPr>
+        <w:t xml:space="preserve">We need to check the skewness of Ireland </w:t>
+      </w:r>
+    </w:p>
+    <w:p>
+      <w:pPr>
+        <w:pStyle w:val="HTMLPreformatted"/>
+        <w:shd w:val="clear" w:color="auto" w:fill="FFFFFF"/>
+        <w:wordWrap w:val="0"/>
+        <w:textAlignment w:val="baseline"/>
+        <w:rPr>
+          <w:rFonts w:asciiTheme="minorHAnsi" w:eastAsiaTheme="minorEastAsia" w:hAnsiTheme="minorHAnsi" w:cstheme="minorBidi"/>
+          <w:b/>
+          <w:bCs/>
+          <w:sz w:val="22"/>
+          <w:szCs w:val="22"/>
+        </w:rPr>
+      </w:pPr>
+    </w:p>
+    <w:p>
+      <w:pPr>
+        <w:pStyle w:val="ListParagraph"/>
+        <w:numPr>
+          <w:ilvl w:val="0"/>
+          <w:numId w:val="2"/>
+        </w:numPr>
+      </w:pPr>
+      <w:r>
+        <w:t>The variables with skewness &gt; 1 are highly positively skewed.</w:t>
+      </w:r>
+    </w:p>
+    <w:p>
+      <w:pPr>
+        <w:pStyle w:val="ListParagraph"/>
+        <w:numPr>
+          <w:ilvl w:val="0"/>
+          <w:numId w:val="2"/>
+        </w:numPr>
+      </w:pPr>
+      <w:r>
+        <w:t>The variables with skewness &lt; -1 are highly negatively skewed.</w:t>
+      </w:r>
+    </w:p>
+    <w:p>
+      <w:pPr>
+        <w:pStyle w:val="ListParagraph"/>
+        <w:numPr>
+          <w:ilvl w:val="0"/>
+          <w:numId w:val="2"/>
+        </w:numPr>
+      </w:pPr>
+      <w:r>
+        <w:t>The variables with 0.5 &lt; skewness &lt; 1 are moderately positively skewed.</w:t>
+      </w:r>
+    </w:p>
+    <w:p>
+      <w:pPr>
+        <w:pStyle w:val="ListParagraph"/>
+        <w:numPr>
+          <w:ilvl w:val="0"/>
+          <w:numId w:val="2"/>
+        </w:numPr>
+      </w:pPr>
+      <w:r>
+        <w:t>The variables with -0.5 &lt; skewness &lt; -</w:t>
+      </w:r>
+      <w:r>
+        <w:t>1</w:t>
+      </w:r>
+      <w:r>
+        <w:t xml:space="preserve"> are moderately negatively skewed.</w:t>
+      </w:r>
+    </w:p>
+    <w:p>
+      <w:pPr>
+        <w:pStyle w:val="ListParagraph"/>
+        <w:numPr>
+          <w:ilvl w:val="0"/>
+          <w:numId w:val="2"/>
+        </w:numPr>
+      </w:pPr>
+      <w:r>
+        <w:t>Variables</w:t>
+      </w:r>
+      <w:r>
+        <w:t xml:space="preserve"> with -0.5 &lt; skewness &lt; 0.5 are symmetric i.e normally</w:t>
+      </w:r>
+      <w:r>
+        <w:t xml:space="preserve">, which is the case for Ireland. </w:t>
+      </w:r>
+    </w:p>
+    <w:p/>
+    <w:p>
+      <w:pPr>
+        <w:shd w:val="clear" w:color="auto" w:fill="FFFFFF"/>
+        <w:spacing w:beforeAutospacing="1" w:after="0" w:afterAutospacing="1" w:line="240" w:lineRule="auto"/>
+        <w:textAlignment w:val="baseline"/>
+        <w:rPr>
+          <w:rFonts w:ascii="Arial" w:eastAsia="Times New Roman" w:hAnsi="Arial" w:cs="Arial"/>
+          <w:color w:val="3D3D3D"/>
+          <w:sz w:val="27"/>
+          <w:szCs w:val="27"/>
+        </w:rPr>
+      </w:pPr>
+      <w:r>
+        <w:rPr>
+          <w:rFonts w:ascii="inherit" w:eastAsia="Times New Roman" w:hAnsi="inherit" w:cs="Arial"/>
+          <w:b/>
+          <w:bCs/>
+          <w:color w:val="000000"/>
+          <w:sz w:val="33"/>
+          <w:szCs w:val="33"/>
+          <w:bdr w:val="none" w:sz="0" w:space="0" w:color="auto" w:frame="1"/>
+        </w:rPr>
+        <w:t>3. (Formal Statistical Test) Perform a Shapiro-Wilk Test.</w:t>
+      </w:r>
+    </w:p>
+    <w:p>
+      <w:pPr>
+        <w:numPr>
+          <w:ilvl w:val="0"/>
+          <w:numId w:val="3"/>
+        </w:numPr>
+        <w:shd w:val="clear" w:color="auto" w:fill="FFFFFF"/>
+        <w:spacing w:after="0" w:line="240" w:lineRule="auto"/>
+        <w:textAlignment w:val="baseline"/>
+        <w:rPr>
+          <w:rFonts w:ascii="inherit" w:eastAsia="Times New Roman" w:hAnsi="inherit" w:cs="Arial"/>
+          <w:color w:val="3D3D3D"/>
+          <w:sz w:val="27"/>
+          <w:szCs w:val="27"/>
+        </w:rPr>
+      </w:pPr>
+      <w:r>
+        <w:rPr>
+          <w:rFonts w:ascii="Helvetica" w:eastAsia="Times New Roman" w:hAnsi="Helvetica" w:cs="Arial"/>
+          <w:color w:val="000000"/>
+          <w:sz w:val="33"/>
+          <w:szCs w:val="33"/>
+          <w:bdr w:val="none" w:sz="0" w:space="0" w:color="auto" w:frame="1"/>
+        </w:rPr>
+        <w:t>If the p-value of the test is greater than α = .05, then the data is assumed to be normally distributed.</w:t>
+      </w:r>
+    </w:p>
+    <w:p/>
+    <w:p>
+      <w:r>
+        <w:t xml:space="preserve">Ireland – </w:t>
+      </w:r>
+      <w:r>
+        <w:t xml:space="preserve">Test says </w:t>
+      </w:r>
+      <w:r>
+        <w:t>Ireland</w:t>
+      </w:r>
+      <w:r>
+        <w:t xml:space="preserve"> data is not normally distributed</w:t>
+      </w:r>
+      <w:r>
+        <w:t xml:space="preserve"> (not sure if correct, looks normally distributed) </w:t>
+      </w:r>
+    </w:p>
+    <w:p>
+      <w:r>
+        <w:rPr>
+          <w:noProof/>
+        </w:rPr>
+        <w:lastRenderedPageBreak/>
+        <w:drawing>
+          <wp:inline distT="0" distB="0" distL="0" distR="0" wp14:anchorId="0DC84176" wp14:editId="7EFCAC30">
+            <wp:extent cx="5731510" cy="2391410"/>
+            <wp:effectExtent l="0" t="0" r="2540" b="8890"/>
+            <wp:docPr id="14" name="Picture 14"/>
+            <wp:cNvGraphicFramePr>
+              <a:graphicFrameLocks xmlns:a="http://schemas.openxmlformats.org/drawingml/2006/main" noChangeAspect="1"/>
+            </wp:cNvGraphicFramePr>
+            <a:graphic xmlns:a="http://schemas.openxmlformats.org/drawingml/2006/main">
+              <a:graphicData uri="http://schemas.openxmlformats.org/drawingml/2006/picture">
+                <pic:pic xmlns:pic="http://schemas.openxmlformats.org/drawingml/2006/picture">
+                  <pic:nvPicPr>
+                    <pic:cNvPr id="1" name=""/>
+                    <pic:cNvPicPr/>
+                  </pic:nvPicPr>
+                  <pic:blipFill>
+                    <a:blip r:embed="rId14"/>
+                    <a:stretch>
+                      <a:fillRect/>
+                    </a:stretch>
+                  </pic:blipFill>
+                  <pic:spPr>
+                    <a:xfrm>
+                      <a:off x="0" y="0"/>
+                      <a:ext cx="5731510" cy="2391410"/>
+                    </a:xfrm>
+                    <a:prstGeom prst="rect">
+                      <a:avLst/>
+                    </a:prstGeom>
+                  </pic:spPr>
+                </pic:pic>
+              </a:graphicData>
+            </a:graphic>
+          </wp:inline>
+        </w:drawing>
+      </w:r>
+    </w:p>
+    <w:p/>
+    <w:p>
+      <w:r>
+        <w:rPr>
+          <w:rStyle w:val="Strong"/>
+          <w:rFonts w:ascii="Arial" w:hAnsi="Arial" w:cs="Arial"/>
+          <w:color w:val="273239"/>
+          <w:spacing w:val="2"/>
+          <w:sz w:val="26"/>
+          <w:szCs w:val="26"/>
+          <w:bdr w:val="none" w:sz="0" w:space="0" w:color="auto" w:frame="1"/>
+          <w:shd w:val="clear" w:color="auto" w:fill="FFFFFF"/>
+        </w:rPr>
+        <w:t>Wilcoxon signed-rank test,</w:t>
+      </w:r>
+      <w:r>
+        <w:rPr>
+          <w:rFonts w:ascii="Arial" w:hAnsi="Arial" w:cs="Arial"/>
+          <w:color w:val="273239"/>
+          <w:spacing w:val="2"/>
+          <w:sz w:val="26"/>
+          <w:szCs w:val="26"/>
+          <w:shd w:val="clear" w:color="auto" w:fill="FFFFFF"/>
+        </w:rPr>
+        <w:t> also known as Wilcoxon matched pair test is a non-parametric hypothesis test that compares the median of two paired groups and tells if they are identically distributed or not. </w:t>
+      </w:r>
+      <w:r>
+        <w:t xml:space="preserve"> </w:t>
+      </w:r>
+    </w:p>
+    <w:p/>
+    <w:p>
+      <w:r>
+        <w:t>In this example, the Wilcoxon Signed-Rank Test uses the following null and alternative hypotheses:</w:t>
+      </w:r>
+    </w:p>
+    <w:p/>
+    <w:p>
+      <w:r>
+        <w:t xml:space="preserve">H0: The </w:t>
+      </w:r>
+      <w:r>
+        <w:t>true mean</w:t>
+      </w:r>
+      <w:r>
+        <w:t xml:space="preserve"> is equal between the two groups</w:t>
+      </w:r>
+    </w:p>
+    <w:p>
+      <w:r>
+        <w:t xml:space="preserve">HA: The </w:t>
+      </w:r>
+      <w:r>
+        <w:t xml:space="preserve">true mean </w:t>
+      </w:r>
+      <w:r>
+        <w:t>is not equal between the two groups</w:t>
+      </w:r>
+    </w:p>
+    <w:p>
+      <w:r>
+        <w:t xml:space="preserve">Since the p-value is less than 0.05, we reject the null hypothesis. </w:t>
+      </w:r>
+    </w:p>
+    <w:p>
+      <w:r>
+        <w:t>We have sufficient evidence to say that the true mean</w:t>
+      </w:r>
+      <w:r>
+        <w:t xml:space="preserve"> </w:t>
+      </w:r>
+      <w:r>
+        <w:t xml:space="preserve">is not equal between the two </w:t>
+      </w:r>
+      <w:r>
+        <w:t>countries</w:t>
+      </w:r>
+      <w:bookmarkStart w:id="0" w:name="_GoBack"/>
+      <w:bookmarkEnd w:id="0"/>
+      <w:r>
+        <w:t>.</w:t>
+      </w:r>
+      <w:r>
+        <w:t xml:space="preserve"> </w:t>
+      </w:r>
+      <w:r>
+        <w:br w:type="page"/>
+      </w:r>
+    </w:p>
+    <w:p>
+      <w:r>
+        <w:lastRenderedPageBreak/>
+        <w:t xml:space="preserve">Croatia: Test says Croatia data is not normally distributed </w:t>
+      </w:r>
+    </w:p>
+    <w:p>
+      <w:r>
+        <w:rPr>
+          <w:noProof/>
+        </w:rPr>
+        <w:drawing>
+          <wp:inline distT="0" distB="0" distL="0" distR="0" wp14:anchorId="437876BE" wp14:editId="5D35FC99">
+            <wp:extent cx="5731510" cy="2454910"/>
+            <wp:effectExtent l="0" t="0" r="2540" b="2540"/>
+            <wp:docPr id="15" name="Picture 15"/>
+            <wp:cNvGraphicFramePr>
+              <a:graphicFrameLocks xmlns:a="http://schemas.openxmlformats.org/drawingml/2006/main" noChangeAspect="1"/>
+            </wp:cNvGraphicFramePr>
+            <a:graphic xmlns:a="http://schemas.openxmlformats.org/drawingml/2006/main">
+              <a:graphicData uri="http://schemas.openxmlformats.org/drawingml/2006/picture">
+                <pic:pic xmlns:pic="http://schemas.openxmlformats.org/drawingml/2006/picture">
+                  <pic:nvPicPr>
+                    <pic:cNvPr id="1" name=""/>
+                    <pic:cNvPicPr/>
+                  </pic:nvPicPr>
+                  <pic:blipFill>
+                    <a:blip r:embed="rId15"/>
+                    <a:stretch>
+                      <a:fillRect/>
+                    </a:stretch>
+                  </pic:blipFill>
+                  <pic:spPr>
+                    <a:xfrm>
+                      <a:off x="0" y="0"/>
+                      <a:ext cx="5731510" cy="2454910"/>
+                    </a:xfrm>
+                    <a:prstGeom prst="rect">
+                      <a:avLst/>
+                    </a:prstGeom>
+                  </pic:spPr>
+                </pic:pic>
+              </a:graphicData>
+            </a:graphic>
+          </wp:inline>
+        </w:drawing>
+      </w:r>
+    </w:p>
+    <w:p>
+      <w:pPr>
+        <w:pStyle w:val="Heading1"/>
+        <w:shd w:val="clear" w:color="auto" w:fill="FFFFFF"/>
+        <w:spacing w:before="0"/>
+        <w:rPr>
+          <w:rFonts w:ascii="Roboto" w:hAnsi="Roboto"/>
+          <w:color w:val="0F0F0F"/>
+        </w:rPr>
+      </w:pPr>
+      <w:r>
+        <w:rPr>
+          <w:rFonts w:ascii="Roboto" w:hAnsi="Roboto"/>
+          <w:color w:val="0F0F0F"/>
+        </w:rPr>
+        <w:t>Mann Whitney U Test</w:t>
+      </w:r>
+      <w:r>
+        <w:rPr>
+          <w:rFonts w:ascii="Roboto" w:hAnsi="Roboto"/>
+          <w:color w:val="0F0F0F"/>
+        </w:rPr>
+        <w:t xml:space="preserve"> – For non-normal data</w:t>
+      </w:r>
+    </w:p>
+    <w:p/>
+    <w:p>
+      <w:pPr>
+        <w:rPr>
+          <w:rFonts w:ascii="Arial" w:hAnsi="Arial" w:cs="Arial"/>
+          <w:color w:val="273239"/>
+          <w:spacing w:val="2"/>
+          <w:sz w:val="26"/>
+          <w:szCs w:val="26"/>
+          <w:shd w:val="clear" w:color="auto" w:fill="FFFFFF"/>
+        </w:rPr>
+      </w:pPr>
+      <w:r>
+        <w:rPr>
+          <w:rFonts w:ascii="Arial" w:hAnsi="Arial" w:cs="Arial"/>
+          <w:color w:val="273239"/>
+          <w:spacing w:val="2"/>
+          <w:sz w:val="26"/>
+          <w:szCs w:val="26"/>
+          <w:shd w:val="clear" w:color="auto" w:fill="FFFFFF"/>
+        </w:rPr>
+        <w:t>Mann and Whitney’s U-test or Wilcoxon rank-sum test</w:t>
+      </w:r>
+      <w:r>
+        <w:rPr>
+          <w:rStyle w:val="Strong"/>
+          <w:rFonts w:ascii="Arial" w:hAnsi="Arial" w:cs="Arial"/>
+          <w:color w:val="273239"/>
+          <w:spacing w:val="2"/>
+          <w:sz w:val="26"/>
+          <w:szCs w:val="26"/>
+          <w:bdr w:val="none" w:sz="0" w:space="0" w:color="auto" w:frame="1"/>
+          <w:shd w:val="clear" w:color="auto" w:fill="FFFFFF"/>
+        </w:rPr>
+        <w:t> </w:t>
+      </w:r>
+      <w:r>
+        <w:rPr>
+          <w:rFonts w:ascii="Arial" w:hAnsi="Arial" w:cs="Arial"/>
+          <w:color w:val="273239"/>
+          <w:spacing w:val="2"/>
+          <w:sz w:val="26"/>
+          <w:szCs w:val="26"/>
+          <w:shd w:val="clear" w:color="auto" w:fill="FFFFFF"/>
+        </w:rPr>
+        <w:t>is the non-parametric statistic hypothesis test that is used to analyze the difference between two independent samples of ordinal data. </w:t>
+      </w:r>
+      <w:r>
+        <w:rPr>
+          <w:rFonts w:ascii="Arial" w:hAnsi="Arial" w:cs="Arial"/>
+          <w:color w:val="273239"/>
+          <w:spacing w:val="2"/>
+          <w:sz w:val="26"/>
+          <w:szCs w:val="26"/>
+          <w:shd w:val="clear" w:color="auto" w:fill="FFFFFF"/>
+        </w:rPr>
+        <w:t xml:space="preserve"> </w:t>
+      </w:r>
+    </w:p>
+    <w:p>
+      <w:pPr>
+        <w:rPr>
+          <w:rFonts w:ascii="Arial" w:hAnsi="Arial" w:cs="Arial"/>
+          <w:color w:val="273239"/>
+          <w:spacing w:val="2"/>
+          <w:sz w:val="26"/>
+          <w:szCs w:val="26"/>
+          <w:shd w:val="clear" w:color="auto" w:fill="FFFFFF"/>
+        </w:rPr>
+      </w:pPr>
+    </w:p>
+    <w:p>
+      <w:r>
+        <w:rPr>
+          <w:noProof/>
+        </w:rPr>
+        <w:drawing>
+          <wp:inline distT="0" distB="0" distL="0" distR="0" wp14:anchorId="3C2E5C81" wp14:editId="6C3D03F8">
+            <wp:extent cx="5731510" cy="3448685"/>
+            <wp:effectExtent l="0" t="0" r="2540" b="0"/>
+            <wp:docPr id="16" name="Picture 16"/>
+            <wp:cNvGraphicFramePr>
+              <a:graphicFrameLocks xmlns:a="http://schemas.openxmlformats.org/drawingml/2006/main" noChangeAspect="1"/>
+            </wp:cNvGraphicFramePr>
+            <a:graphic xmlns:a="http://schemas.openxmlformats.org/drawingml/2006/main">
+              <a:graphicData uri="http://schemas.openxmlformats.org/drawingml/2006/picture">
+                <pic:pic xmlns:pic="http://schemas.openxmlformats.org/drawingml/2006/picture">
+                  <pic:nvPicPr>
+                    <pic:cNvPr id="1" name=""/>
+                    <pic:cNvPicPr/>
+                  </pic:nvPicPr>
+                  <pic:blipFill>
+                    <a:blip r:embed="rId16"/>
+                    <a:stretch>
+                      <a:fillRect/>
+                    </a:stretch>
+                  </pic:blipFill>
+                  <pic:spPr>
+                    <a:xfrm>
+                      <a:off x="0" y="0"/>
+                      <a:ext cx="5731510" cy="3448685"/>
+                    </a:xfrm>
+                    <a:prstGeom prst="rect">
+                      <a:avLst/>
+                    </a:prstGeom>
+                  </pic:spPr>
+                </pic:pic>
+              </a:graphicData>
+            </a:graphic>
+          </wp:inline>
+        </w:drawing>
+      </w:r>
+    </w:p>
     <w:sectPr>
       <w:pgSz w:w="11906" w:h="16838"/>
       <w:pgMar w:top="1440" w:right="1440" w:bottom="1440" w:left="1440" w:header="708" w:footer="708" w:gutter="0"/>
@@ -553,6 +1786,422 @@
     </w:sectPr>
   </w:body>
 </w:document>
+</file>
+
+<file path=word/numbering.xml><?xml version="1.0" encoding="utf-8"?>
+<w:numbering xmlns:wpc="http://schemas.microsoft.com/office/word/2010/wordprocessingCanvas" xmlns:cx="http://schemas.microsoft.com/office/drawing/2014/chartex" xmlns:cx1="http://schemas.microsoft.com/office/drawing/2015/9/8/chartex" xmlns:cx2="http://schemas.microsoft.com/office/drawing/2015/10/21/chartex" xmlns:cx3="http://schemas.microsoft.com/office/drawing/2016/5/9/chartex" xmlns:cx4="http://schemas.microsoft.com/office/drawing/2016/5/10/chartex" xmlns:cx5="http://schemas.microsoft.com/office/drawing/2016/5/11/chartex" xmlns:cx6="http://schemas.microsoft.com/office/drawing/2016/5/12/chartex" xmlns:cx7="http://schemas.microsoft.com/office/drawing/2016/5/13/chartex" xmlns:cx8="http://schemas.microsoft.com/office/drawing/2016/5/14/chartex" xmlns:mc="http://schemas.openxmlformats.org/markup-compatibility/2006" xmlns:aink="http://schemas.microsoft.com/office/drawing/2016/ink" xmlns:am3d="http://schemas.microsoft.com/office/drawing/2017/model3d" xmlns:o="urn:schemas-microsoft-com:office:office" xmlns:r="http://schemas.openxmlformats.org/officeDocument/2006/relationships" xmlns:m="http://schemas.openxmlformats.org/officeDocument/2006/math" xmlns:v="urn:schemas-microsoft-com:vml" xmlns:wp14="http://schemas.microsoft.com/office/word/2010/wordprocessingDrawing" xmlns:wp="http://schemas.openxmlformats.org/drawingml/2006/wordprocessingDrawing" xmlns:w10="urn:schemas-microsoft-com:office:word" xmlns:w="http://schemas.openxmlformats.org/wordprocessingml/2006/main" xmlns:w14="http://schemas.microsoft.com/office/word/2010/wordml" xmlns:w15="http://schemas.microsoft.com/office/word/2012/wordml" xmlns:w16cid="http://schemas.microsoft.com/office/word/2016/wordml/cid" xmlns:w16se="http://schemas.microsoft.com/office/word/2015/wordml/symex" xmlns:wpg="http://schemas.microsoft.com/office/word/2010/wordprocessingGroup" xmlns:wpi="http://schemas.microsoft.com/office/word/2010/wordprocessingInk" xmlns:wne="http://schemas.microsoft.com/office/word/2006/wordml" xmlns:wps="http://schemas.microsoft.com/office/word/2010/wordprocessingShape" mc:Ignorable="w14 w15 w16se w16cid wp14">
+  <w:abstractNum w:abstractNumId="0" w15:restartNumberingAfterBreak="0">
+    <w:nsid w:val="15A17F07"/>
+    <w:multiLevelType w:val="multilevel"/>
+    <w:tmpl w:val="09C8BAE4"/>
+    <w:lvl w:ilvl="0">
+      <w:start w:val="1"/>
+      <w:numFmt w:val="bullet"/>
+      <w:lvlText w:val=""/>
+      <w:lvlJc w:val="left"/>
+      <w:pPr>
+        <w:tabs>
+          <w:tab w:val="num" w:pos="720"/>
+        </w:tabs>
+        <w:ind w:left="720" w:hanging="360"/>
+      </w:pPr>
+      <w:rPr>
+        <w:rFonts w:ascii="Symbol" w:hAnsi="Symbol" w:hint="default"/>
+        <w:sz w:val="20"/>
+      </w:rPr>
+    </w:lvl>
+    <w:lvl w:ilvl="1" w:tentative="1">
+      <w:start w:val="1"/>
+      <w:numFmt w:val="bullet"/>
+      <w:lvlText w:val=""/>
+      <w:lvlJc w:val="left"/>
+      <w:pPr>
+        <w:tabs>
+          <w:tab w:val="num" w:pos="1440"/>
+        </w:tabs>
+        <w:ind w:left="1440" w:hanging="360"/>
+      </w:pPr>
+      <w:rPr>
+        <w:rFonts w:ascii="Symbol" w:hAnsi="Symbol" w:hint="default"/>
+        <w:sz w:val="20"/>
+      </w:rPr>
+    </w:lvl>
+    <w:lvl w:ilvl="2" w:tentative="1">
+      <w:start w:val="1"/>
+      <w:numFmt w:val="bullet"/>
+      <w:lvlText w:val=""/>
+      <w:lvlJc w:val="left"/>
+      <w:pPr>
+        <w:tabs>
+          <w:tab w:val="num" w:pos="2160"/>
+        </w:tabs>
+        <w:ind w:left="2160" w:hanging="360"/>
+      </w:pPr>
+      <w:rPr>
+        <w:rFonts w:ascii="Symbol" w:hAnsi="Symbol" w:hint="default"/>
+        <w:sz w:val="20"/>
+      </w:rPr>
+    </w:lvl>
+    <w:lvl w:ilvl="3" w:tentative="1">
+      <w:start w:val="1"/>
+      <w:numFmt w:val="bullet"/>
+      <w:lvlText w:val=""/>
+      <w:lvlJc w:val="left"/>
+      <w:pPr>
+        <w:tabs>
+          <w:tab w:val="num" w:pos="2880"/>
+        </w:tabs>
+        <w:ind w:left="2880" w:hanging="360"/>
+      </w:pPr>
+      <w:rPr>
+        <w:rFonts w:ascii="Symbol" w:hAnsi="Symbol" w:hint="default"/>
+        <w:sz w:val="20"/>
+      </w:rPr>
+    </w:lvl>
+    <w:lvl w:ilvl="4" w:tentative="1">
+      <w:start w:val="1"/>
+      <w:numFmt w:val="bullet"/>
+      <w:lvlText w:val=""/>
+      <w:lvlJc w:val="left"/>
+      <w:pPr>
+        <w:tabs>
+          <w:tab w:val="num" w:pos="3600"/>
+        </w:tabs>
+        <w:ind w:left="3600" w:hanging="360"/>
+      </w:pPr>
+      <w:rPr>
+        <w:rFonts w:ascii="Symbol" w:hAnsi="Symbol" w:hint="default"/>
+        <w:sz w:val="20"/>
+      </w:rPr>
+    </w:lvl>
+    <w:lvl w:ilvl="5" w:tentative="1">
+      <w:start w:val="1"/>
+      <w:numFmt w:val="bullet"/>
+      <w:lvlText w:val=""/>
+      <w:lvlJc w:val="left"/>
+      <w:pPr>
+        <w:tabs>
+          <w:tab w:val="num" w:pos="4320"/>
+        </w:tabs>
+        <w:ind w:left="4320" w:hanging="360"/>
+      </w:pPr>
+      <w:rPr>
+        <w:rFonts w:ascii="Symbol" w:hAnsi="Symbol" w:hint="default"/>
+        <w:sz w:val="20"/>
+      </w:rPr>
+    </w:lvl>
+    <w:lvl w:ilvl="6" w:tentative="1">
+      <w:start w:val="1"/>
+      <w:numFmt w:val="bullet"/>
+      <w:lvlText w:val=""/>
+      <w:lvlJc w:val="left"/>
+      <w:pPr>
+        <w:tabs>
+          <w:tab w:val="num" w:pos="5040"/>
+        </w:tabs>
+        <w:ind w:left="5040" w:hanging="360"/>
+      </w:pPr>
+      <w:rPr>
+        <w:rFonts w:ascii="Symbol" w:hAnsi="Symbol" w:hint="default"/>
+        <w:sz w:val="20"/>
+      </w:rPr>
+    </w:lvl>
+    <w:lvl w:ilvl="7" w:tentative="1">
+      <w:start w:val="1"/>
+      <w:numFmt w:val="bullet"/>
+      <w:lvlText w:val=""/>
+      <w:lvlJc w:val="left"/>
+      <w:pPr>
+        <w:tabs>
+          <w:tab w:val="num" w:pos="5760"/>
+        </w:tabs>
+        <w:ind w:left="5760" w:hanging="360"/>
+      </w:pPr>
+      <w:rPr>
+        <w:rFonts w:ascii="Symbol" w:hAnsi="Symbol" w:hint="default"/>
+        <w:sz w:val="20"/>
+      </w:rPr>
+    </w:lvl>
+    <w:lvl w:ilvl="8" w:tentative="1">
+      <w:start w:val="1"/>
+      <w:numFmt w:val="bullet"/>
+      <w:lvlText w:val=""/>
+      <w:lvlJc w:val="left"/>
+      <w:pPr>
+        <w:tabs>
+          <w:tab w:val="num" w:pos="6480"/>
+        </w:tabs>
+        <w:ind w:left="6480" w:hanging="360"/>
+      </w:pPr>
+      <w:rPr>
+        <w:rFonts w:ascii="Symbol" w:hAnsi="Symbol" w:hint="default"/>
+        <w:sz w:val="20"/>
+      </w:rPr>
+    </w:lvl>
+  </w:abstractNum>
+  <w:abstractNum w:abstractNumId="1" w15:restartNumberingAfterBreak="0">
+    <w:nsid w:val="221A6EA3"/>
+    <w:multiLevelType w:val="hybridMultilevel"/>
+    <w:tmpl w:val="57E20B56"/>
+    <w:lvl w:ilvl="0" w:tplc="3CF60F84">
+      <w:start w:val="1"/>
+      <w:numFmt w:val="bullet"/>
+      <w:lvlText w:val="•"/>
+      <w:lvlJc w:val="left"/>
+      <w:pPr>
+        <w:tabs>
+          <w:tab w:val="num" w:pos="720"/>
+        </w:tabs>
+        <w:ind w:left="720" w:hanging="360"/>
+      </w:pPr>
+      <w:rPr>
+        <w:rFonts w:ascii="Arial" w:hAnsi="Arial" w:hint="default"/>
+      </w:rPr>
+    </w:lvl>
+    <w:lvl w:ilvl="1" w:tplc="B764198C" w:tentative="1">
+      <w:start w:val="1"/>
+      <w:numFmt w:val="bullet"/>
+      <w:lvlText w:val="•"/>
+      <w:lvlJc w:val="left"/>
+      <w:pPr>
+        <w:tabs>
+          <w:tab w:val="num" w:pos="1440"/>
+        </w:tabs>
+        <w:ind w:left="1440" w:hanging="360"/>
+      </w:pPr>
+      <w:rPr>
+        <w:rFonts w:ascii="Arial" w:hAnsi="Arial" w:hint="default"/>
+      </w:rPr>
+    </w:lvl>
+    <w:lvl w:ilvl="2" w:tplc="8C8671AC" w:tentative="1">
+      <w:start w:val="1"/>
+      <w:numFmt w:val="bullet"/>
+      <w:lvlText w:val="•"/>
+      <w:lvlJc w:val="left"/>
+      <w:pPr>
+        <w:tabs>
+          <w:tab w:val="num" w:pos="2160"/>
+        </w:tabs>
+        <w:ind w:left="2160" w:hanging="360"/>
+      </w:pPr>
+      <w:rPr>
+        <w:rFonts w:ascii="Arial" w:hAnsi="Arial" w:hint="default"/>
+      </w:rPr>
+    </w:lvl>
+    <w:lvl w:ilvl="3" w:tplc="722EB448" w:tentative="1">
+      <w:start w:val="1"/>
+      <w:numFmt w:val="bullet"/>
+      <w:lvlText w:val="•"/>
+      <w:lvlJc w:val="left"/>
+      <w:pPr>
+        <w:tabs>
+          <w:tab w:val="num" w:pos="2880"/>
+        </w:tabs>
+        <w:ind w:left="2880" w:hanging="360"/>
+      </w:pPr>
+      <w:rPr>
+        <w:rFonts w:ascii="Arial" w:hAnsi="Arial" w:hint="default"/>
+      </w:rPr>
+    </w:lvl>
+    <w:lvl w:ilvl="4" w:tplc="C792E6F0" w:tentative="1">
+      <w:start w:val="1"/>
+      <w:numFmt w:val="bullet"/>
+      <w:lvlText w:val="•"/>
+      <w:lvlJc w:val="left"/>
+      <w:pPr>
+        <w:tabs>
+          <w:tab w:val="num" w:pos="3600"/>
+        </w:tabs>
+        <w:ind w:left="3600" w:hanging="360"/>
+      </w:pPr>
+      <w:rPr>
+        <w:rFonts w:ascii="Arial" w:hAnsi="Arial" w:hint="default"/>
+      </w:rPr>
+    </w:lvl>
+    <w:lvl w:ilvl="5" w:tplc="4CE452C6" w:tentative="1">
+      <w:start w:val="1"/>
+      <w:numFmt w:val="bullet"/>
+      <w:lvlText w:val="•"/>
+      <w:lvlJc w:val="left"/>
+      <w:pPr>
+        <w:tabs>
+          <w:tab w:val="num" w:pos="4320"/>
+        </w:tabs>
+        <w:ind w:left="4320" w:hanging="360"/>
+      </w:pPr>
+      <w:rPr>
+        <w:rFonts w:ascii="Arial" w:hAnsi="Arial" w:hint="default"/>
+      </w:rPr>
+    </w:lvl>
+    <w:lvl w:ilvl="6" w:tplc="06B6C406" w:tentative="1">
+      <w:start w:val="1"/>
+      <w:numFmt w:val="bullet"/>
+      <w:lvlText w:val="•"/>
+      <w:lvlJc w:val="left"/>
+      <w:pPr>
+        <w:tabs>
+          <w:tab w:val="num" w:pos="5040"/>
+        </w:tabs>
+        <w:ind w:left="5040" w:hanging="360"/>
+      </w:pPr>
+      <w:rPr>
+        <w:rFonts w:ascii="Arial" w:hAnsi="Arial" w:hint="default"/>
+      </w:rPr>
+    </w:lvl>
+    <w:lvl w:ilvl="7" w:tplc="9F46A658" w:tentative="1">
+      <w:start w:val="1"/>
+      <w:numFmt w:val="bullet"/>
+      <w:lvlText w:val="•"/>
+      <w:lvlJc w:val="left"/>
+      <w:pPr>
+        <w:tabs>
+          <w:tab w:val="num" w:pos="5760"/>
+        </w:tabs>
+        <w:ind w:left="5760" w:hanging="360"/>
+      </w:pPr>
+      <w:rPr>
+        <w:rFonts w:ascii="Arial" w:hAnsi="Arial" w:hint="default"/>
+      </w:rPr>
+    </w:lvl>
+    <w:lvl w:ilvl="8" w:tplc="1D720676" w:tentative="1">
+      <w:start w:val="1"/>
+      <w:numFmt w:val="bullet"/>
+      <w:lvlText w:val="•"/>
+      <w:lvlJc w:val="left"/>
+      <w:pPr>
+        <w:tabs>
+          <w:tab w:val="num" w:pos="6480"/>
+        </w:tabs>
+        <w:ind w:left="6480" w:hanging="360"/>
+      </w:pPr>
+      <w:rPr>
+        <w:rFonts w:ascii="Arial" w:hAnsi="Arial" w:hint="default"/>
+      </w:rPr>
+    </w:lvl>
+  </w:abstractNum>
+  <w:abstractNum w:abstractNumId="2" w15:restartNumberingAfterBreak="0">
+    <w:nsid w:val="247549B0"/>
+    <w:multiLevelType w:val="hybridMultilevel"/>
+    <w:tmpl w:val="49A6D5BA"/>
+    <w:lvl w:ilvl="0" w:tplc="18090001">
+      <w:start w:val="1"/>
+      <w:numFmt w:val="bullet"/>
+      <w:lvlText w:val=""/>
+      <w:lvlJc w:val="left"/>
+      <w:pPr>
+        <w:ind w:left="720" w:hanging="360"/>
+      </w:pPr>
+      <w:rPr>
+        <w:rFonts w:ascii="Symbol" w:hAnsi="Symbol" w:hint="default"/>
+      </w:rPr>
+    </w:lvl>
+    <w:lvl w:ilvl="1" w:tplc="18090003" w:tentative="1">
+      <w:start w:val="1"/>
+      <w:numFmt w:val="bullet"/>
+      <w:lvlText w:val="o"/>
+      <w:lvlJc w:val="left"/>
+      <w:pPr>
+        <w:ind w:left="1440" w:hanging="360"/>
+      </w:pPr>
+      <w:rPr>
+        <w:rFonts w:ascii="Courier New" w:hAnsi="Courier New" w:cs="Courier New" w:hint="default"/>
+      </w:rPr>
+    </w:lvl>
+    <w:lvl w:ilvl="2" w:tplc="18090005" w:tentative="1">
+      <w:start w:val="1"/>
+      <w:numFmt w:val="bullet"/>
+      <w:lvlText w:val=""/>
+      <w:lvlJc w:val="left"/>
+      <w:pPr>
+        <w:ind w:left="2160" w:hanging="360"/>
+      </w:pPr>
+      <w:rPr>
+        <w:rFonts w:ascii="Wingdings" w:hAnsi="Wingdings" w:hint="default"/>
+      </w:rPr>
+    </w:lvl>
+    <w:lvl w:ilvl="3" w:tplc="18090001" w:tentative="1">
+      <w:start w:val="1"/>
+      <w:numFmt w:val="bullet"/>
+      <w:lvlText w:val=""/>
+      <w:lvlJc w:val="left"/>
+      <w:pPr>
+        <w:ind w:left="2880" w:hanging="360"/>
+      </w:pPr>
+      <w:rPr>
+        <w:rFonts w:ascii="Symbol" w:hAnsi="Symbol" w:hint="default"/>
+      </w:rPr>
+    </w:lvl>
+    <w:lvl w:ilvl="4" w:tplc="18090003" w:tentative="1">
+      <w:start w:val="1"/>
+      <w:numFmt w:val="bullet"/>
+      <w:lvlText w:val="o"/>
+      <w:lvlJc w:val="left"/>
+      <w:pPr>
+        <w:ind w:left="3600" w:hanging="360"/>
+      </w:pPr>
+      <w:rPr>
+        <w:rFonts w:ascii="Courier New" w:hAnsi="Courier New" w:cs="Courier New" w:hint="default"/>
+      </w:rPr>
+    </w:lvl>
+    <w:lvl w:ilvl="5" w:tplc="18090005" w:tentative="1">
+      <w:start w:val="1"/>
+      <w:numFmt w:val="bullet"/>
+      <w:lvlText w:val=""/>
+      <w:lvlJc w:val="left"/>
+      <w:pPr>
+        <w:ind w:left="4320" w:hanging="360"/>
+      </w:pPr>
+      <w:rPr>
+        <w:rFonts w:ascii="Wingdings" w:hAnsi="Wingdings" w:hint="default"/>
+      </w:rPr>
+    </w:lvl>
+    <w:lvl w:ilvl="6" w:tplc="18090001" w:tentative="1">
+      <w:start w:val="1"/>
+      <w:numFmt w:val="bullet"/>
+      <w:lvlText w:val=""/>
+      <w:lvlJc w:val="left"/>
+      <w:pPr>
+        <w:ind w:left="5040" w:hanging="360"/>
+      </w:pPr>
+      <w:rPr>
+        <w:rFonts w:ascii="Symbol" w:hAnsi="Symbol" w:hint="default"/>
+      </w:rPr>
+    </w:lvl>
+    <w:lvl w:ilvl="7" w:tplc="18090003" w:tentative="1">
+      <w:start w:val="1"/>
+      <w:numFmt w:val="bullet"/>
+      <w:lvlText w:val="o"/>
+      <w:lvlJc w:val="left"/>
+      <w:pPr>
+        <w:ind w:left="5760" w:hanging="360"/>
+      </w:pPr>
+      <w:rPr>
+        <w:rFonts w:ascii="Courier New" w:hAnsi="Courier New" w:cs="Courier New" w:hint="default"/>
+      </w:rPr>
+    </w:lvl>
+    <w:lvl w:ilvl="8" w:tplc="18090005" w:tentative="1">
+      <w:start w:val="1"/>
+      <w:numFmt w:val="bullet"/>
+      <w:lvlText w:val=""/>
+      <w:lvlJc w:val="left"/>
+      <w:pPr>
+        <w:ind w:left="6480" w:hanging="360"/>
+      </w:pPr>
+      <w:rPr>
+        <w:rFonts w:ascii="Wingdings" w:hAnsi="Wingdings" w:hint="default"/>
+      </w:rPr>
+    </w:lvl>
+  </w:abstractNum>
+  <w:num w:numId="1">
+    <w:abstractNumId w:val="1"/>
+  </w:num>
+  <w:num w:numId="2">
+    <w:abstractNumId w:val="2"/>
+  </w:num>
+  <w:num w:numId="3">
+    <w:abstractNumId w:val="0"/>
+  </w:num>
+</w:numbering>
 </file>
 
 <file path=word/styles.xml><?xml version="1.0" encoding="utf-8"?>
@@ -953,6 +2602,66 @@
   <w:style w:type="paragraph" w:default="1" w:styleId="Normal">
     <w:name w:val="Normal"/>
     <w:qFormat/>
+    <w:rsid w:val="00614F88"/>
+  </w:style>
+  <w:style w:type="paragraph" w:styleId="Heading1">
+    <w:name w:val="heading 1"/>
+    <w:basedOn w:val="Normal"/>
+    <w:next w:val="Normal"/>
+    <w:link w:val="Heading1Char"/>
+    <w:uiPriority w:val="9"/>
+    <w:qFormat/>
+    <w:rsid w:val="00452ED5"/>
+    <w:pPr>
+      <w:keepNext/>
+      <w:keepLines/>
+      <w:spacing w:before="240" w:after="0"/>
+      <w:outlineLvl w:val="0"/>
+    </w:pPr>
+    <w:rPr>
+      <w:rFonts w:asciiTheme="majorHAnsi" w:eastAsiaTheme="majorEastAsia" w:hAnsiTheme="majorHAnsi" w:cstheme="majorBidi"/>
+      <w:color w:val="2F5496" w:themeColor="accent1" w:themeShade="BF"/>
+      <w:sz w:val="32"/>
+      <w:szCs w:val="32"/>
+    </w:rPr>
+  </w:style>
+  <w:style w:type="paragraph" w:styleId="Heading2">
+    <w:name w:val="heading 2"/>
+    <w:basedOn w:val="Normal"/>
+    <w:link w:val="Heading2Char"/>
+    <w:uiPriority w:val="9"/>
+    <w:qFormat/>
+    <w:rsid w:val="00191A62"/>
+    <w:pPr>
+      <w:spacing w:before="100" w:beforeAutospacing="1" w:after="100" w:afterAutospacing="1" w:line="240" w:lineRule="auto"/>
+      <w:outlineLvl w:val="1"/>
+    </w:pPr>
+    <w:rPr>
+      <w:rFonts w:ascii="Times New Roman" w:eastAsia="Times New Roman" w:hAnsi="Times New Roman" w:cs="Times New Roman"/>
+      <w:b/>
+      <w:bCs/>
+      <w:sz w:val="36"/>
+      <w:szCs w:val="36"/>
+    </w:rPr>
+  </w:style>
+  <w:style w:type="paragraph" w:styleId="Heading3">
+    <w:name w:val="heading 3"/>
+    <w:basedOn w:val="Normal"/>
+    <w:link w:val="Heading3Char"/>
+    <w:uiPriority w:val="9"/>
+    <w:qFormat/>
+    <w:rsid w:val="00191A62"/>
+    <w:pPr>
+      <w:spacing w:before="100" w:beforeAutospacing="1" w:after="100" w:afterAutospacing="1" w:line="240" w:lineRule="auto"/>
+      <w:outlineLvl w:val="2"/>
+    </w:pPr>
+    <w:rPr>
+      <w:rFonts w:ascii="Times New Roman" w:eastAsia="Times New Roman" w:hAnsi="Times New Roman" w:cs="Times New Roman"/>
+      <w:b/>
+      <w:bCs/>
+      <w:sz w:val="27"/>
+      <w:szCs w:val="27"/>
+    </w:rPr>
   </w:style>
   <w:style w:type="character" w:default="1" w:styleId="DefaultParagraphFont">
     <w:name w:val="Default Paragraph Font"/>
@@ -979,6 +2688,174 @@
     <w:uiPriority w:val="99"/>
     <w:semiHidden/>
     <w:unhideWhenUsed/>
+  </w:style>
+  <w:style w:type="character" w:customStyle="1" w:styleId="Heading2Char">
+    <w:name w:val="Heading 2 Char"/>
+    <w:basedOn w:val="DefaultParagraphFont"/>
+    <w:link w:val="Heading2"/>
+    <w:uiPriority w:val="9"/>
+    <w:rsid w:val="00191A62"/>
+    <w:rPr>
+      <w:rFonts w:ascii="Times New Roman" w:eastAsia="Times New Roman" w:hAnsi="Times New Roman" w:cs="Times New Roman"/>
+      <w:b/>
+      <w:bCs/>
+      <w:sz w:val="36"/>
+      <w:szCs w:val="36"/>
+    </w:rPr>
+  </w:style>
+  <w:style w:type="character" w:customStyle="1" w:styleId="Heading3Char">
+    <w:name w:val="Heading 3 Char"/>
+    <w:basedOn w:val="DefaultParagraphFont"/>
+    <w:link w:val="Heading3"/>
+    <w:uiPriority w:val="9"/>
+    <w:rsid w:val="00191A62"/>
+    <w:rPr>
+      <w:rFonts w:ascii="Times New Roman" w:eastAsia="Times New Roman" w:hAnsi="Times New Roman" w:cs="Times New Roman"/>
+      <w:b/>
+      <w:bCs/>
+      <w:sz w:val="27"/>
+      <w:szCs w:val="27"/>
+    </w:rPr>
+  </w:style>
+  <w:style w:type="paragraph" w:customStyle="1" w:styleId="p">
+    <w:name w:val="p"/>
+    <w:basedOn w:val="Normal"/>
+    <w:rsid w:val="00191A62"/>
+    <w:pPr>
+      <w:spacing w:before="100" w:beforeAutospacing="1" w:after="100" w:afterAutospacing="1" w:line="240" w:lineRule="auto"/>
+    </w:pPr>
+    <w:rPr>
+      <w:rFonts w:ascii="Times New Roman" w:eastAsia="Times New Roman" w:hAnsi="Times New Roman" w:cs="Times New Roman"/>
+      <w:sz w:val="24"/>
+      <w:szCs w:val="24"/>
+    </w:rPr>
+  </w:style>
+  <w:style w:type="character" w:customStyle="1" w:styleId="ph">
+    <w:name w:val="ph"/>
+    <w:basedOn w:val="DefaultParagraphFont"/>
+    <w:rsid w:val="00191A62"/>
+  </w:style>
+  <w:style w:type="character" w:styleId="Hyperlink">
+    <w:name w:val="Hyperlink"/>
+    <w:basedOn w:val="DefaultParagraphFont"/>
+    <w:uiPriority w:val="99"/>
+    <w:unhideWhenUsed/>
+    <w:rsid w:val="00191A62"/>
+    <w:rPr>
+      <w:color w:val="0563C1" w:themeColor="hyperlink"/>
+      <w:u w:val="single"/>
+    </w:rPr>
+  </w:style>
+  <w:style w:type="character" w:styleId="UnresolvedMention">
+    <w:name w:val="Unresolved Mention"/>
+    <w:basedOn w:val="DefaultParagraphFont"/>
+    <w:uiPriority w:val="99"/>
+    <w:semiHidden/>
+    <w:unhideWhenUsed/>
+    <w:rsid w:val="00191A62"/>
+    <w:rPr>
+      <w:color w:val="605E5C"/>
+      <w:shd w:val="clear" w:color="auto" w:fill="E1DFDD"/>
+    </w:rPr>
+  </w:style>
+  <w:style w:type="paragraph" w:styleId="HTMLPreformatted">
+    <w:name w:val="HTML Preformatted"/>
+    <w:basedOn w:val="Normal"/>
+    <w:link w:val="HTMLPreformattedChar"/>
+    <w:uiPriority w:val="99"/>
+    <w:semiHidden/>
+    <w:unhideWhenUsed/>
+    <w:rsid w:val="00614F88"/>
+    <w:pPr>
+      <w:tabs>
+        <w:tab w:val="left" w:pos="916"/>
+        <w:tab w:val="left" w:pos="1832"/>
+        <w:tab w:val="left" w:pos="2748"/>
+        <w:tab w:val="left" w:pos="3664"/>
+        <w:tab w:val="left" w:pos="4580"/>
+        <w:tab w:val="left" w:pos="5496"/>
+        <w:tab w:val="left" w:pos="6412"/>
+        <w:tab w:val="left" w:pos="7328"/>
+        <w:tab w:val="left" w:pos="8244"/>
+        <w:tab w:val="left" w:pos="9160"/>
+        <w:tab w:val="left" w:pos="10076"/>
+        <w:tab w:val="left" w:pos="10992"/>
+        <w:tab w:val="left" w:pos="11908"/>
+        <w:tab w:val="left" w:pos="12824"/>
+        <w:tab w:val="left" w:pos="13740"/>
+        <w:tab w:val="left" w:pos="14656"/>
+      </w:tabs>
+      <w:spacing w:after="0" w:line="240" w:lineRule="auto"/>
+    </w:pPr>
+    <w:rPr>
+      <w:rFonts w:ascii="Courier New" w:eastAsia="Times New Roman" w:hAnsi="Courier New" w:cs="Courier New"/>
+      <w:sz w:val="20"/>
+      <w:szCs w:val="20"/>
+    </w:rPr>
+  </w:style>
+  <w:style w:type="character" w:customStyle="1" w:styleId="HTMLPreformattedChar">
+    <w:name w:val="HTML Preformatted Char"/>
+    <w:basedOn w:val="DefaultParagraphFont"/>
+    <w:link w:val="HTMLPreformatted"/>
+    <w:uiPriority w:val="99"/>
+    <w:semiHidden/>
+    <w:rsid w:val="00614F88"/>
+    <w:rPr>
+      <w:rFonts w:ascii="Courier New" w:eastAsia="Times New Roman" w:hAnsi="Courier New" w:cs="Courier New"/>
+      <w:sz w:val="20"/>
+      <w:szCs w:val="20"/>
+    </w:rPr>
+  </w:style>
+  <w:style w:type="paragraph" w:styleId="ListParagraph">
+    <w:name w:val="List Paragraph"/>
+    <w:basedOn w:val="Normal"/>
+    <w:uiPriority w:val="34"/>
+    <w:qFormat/>
+    <w:rsid w:val="009C2F93"/>
+    <w:pPr>
+      <w:ind w:left="720"/>
+      <w:contextualSpacing/>
+    </w:pPr>
+  </w:style>
+  <w:style w:type="character" w:customStyle="1" w:styleId="Heading1Char">
+    <w:name w:val="Heading 1 Char"/>
+    <w:basedOn w:val="DefaultParagraphFont"/>
+    <w:link w:val="Heading1"/>
+    <w:uiPriority w:val="9"/>
+    <w:rsid w:val="00452ED5"/>
+    <w:rPr>
+      <w:rFonts w:asciiTheme="majorHAnsi" w:eastAsiaTheme="majorEastAsia" w:hAnsiTheme="majorHAnsi" w:cstheme="majorBidi"/>
+      <w:color w:val="2F5496" w:themeColor="accent1" w:themeShade="BF"/>
+      <w:sz w:val="32"/>
+      <w:szCs w:val="32"/>
+    </w:rPr>
+  </w:style>
+  <w:style w:type="paragraph" w:styleId="NormalWeb">
+    <w:name w:val="Normal (Web)"/>
+    <w:basedOn w:val="Normal"/>
+    <w:uiPriority w:val="99"/>
+    <w:semiHidden/>
+    <w:unhideWhenUsed/>
+    <w:rsid w:val="00452ED5"/>
+    <w:pPr>
+      <w:spacing w:before="100" w:beforeAutospacing="1" w:after="100" w:afterAutospacing="1" w:line="240" w:lineRule="auto"/>
+    </w:pPr>
+    <w:rPr>
+      <w:rFonts w:ascii="Times New Roman" w:eastAsia="Times New Roman" w:hAnsi="Times New Roman" w:cs="Times New Roman"/>
+      <w:sz w:val="24"/>
+      <w:szCs w:val="24"/>
+    </w:rPr>
+  </w:style>
+  <w:style w:type="character" w:styleId="Strong">
+    <w:name w:val="Strong"/>
+    <w:basedOn w:val="DefaultParagraphFont"/>
+    <w:uiPriority w:val="22"/>
+    <w:qFormat/>
+    <w:rsid w:val="00452ED5"/>
+    <w:rPr>
+      <w:b/>
+      <w:bCs/>
+    </w:rPr>
   </w:style>
 </w:styles>
 </file>

</xml_diff>

<commit_message>
15 Jan  23 - 6.40
</commit_message>
<xml_diff>
--- a/Report.docx
+++ b/Report.docx
@@ -1580,8 +1580,6 @@
       <w:r>
         <w:t>countries</w:t>
       </w:r>
-      <w:bookmarkStart w:id="0" w:name="_GoBack"/>
-      <w:bookmarkEnd w:id="0"/>
       <w:r>
         <w:t>.</w:t>
       </w:r>
@@ -1777,6 +1775,89 @@
           </wp:inline>
         </w:drawing>
       </w:r>
+    </w:p>
+    <w:p>
+      <w:r>
+        <w:t xml:space="preserve">ANOVA Test: </w:t>
+      </w:r>
+    </w:p>
+    <w:p>
+      <w:pPr>
+        <w:rPr>
+          <w:rFonts w:ascii="Arial" w:hAnsi="Arial" w:cs="Arial"/>
+          <w:color w:val="202124"/>
+          <w:shd w:val="clear" w:color="auto" w:fill="FFFFFF"/>
+        </w:rPr>
+      </w:pPr>
+      <w:r>
+        <w:rPr>
+          <w:rFonts w:ascii="Arial" w:hAnsi="Arial" w:cs="Arial"/>
+          <w:color w:val="202124"/>
+          <w:shd w:val="clear" w:color="auto" w:fill="FFFFFF"/>
+        </w:rPr>
+        <w:t xml:space="preserve">The null hypothesis (H0) is that there is no difference between the groups and equality between means (walruses weigh the same in different months). The alternative hypothesis </w:t>
+      </w:r>
+      <w:r>
+        <w:rPr>
+          <w:rFonts w:ascii="Arial" w:hAnsi="Arial" w:cs="Arial"/>
+          <w:color w:val="202124"/>
+          <w:shd w:val="clear" w:color="auto" w:fill="FFFFFF"/>
+        </w:rPr>
+        <w:lastRenderedPageBreak/>
+        <w:t>(H1) is that there is a difference between the means and groups (walruses have different weights in different months</w:t>
+      </w:r>
+      <w:r>
+        <w:rPr>
+          <w:rFonts w:ascii="Arial" w:hAnsi="Arial" w:cs="Arial"/>
+          <w:color w:val="202124"/>
+          <w:shd w:val="clear" w:color="auto" w:fill="FFFFFF"/>
+        </w:rPr>
+        <w:t xml:space="preserve">. </w:t>
+      </w:r>
+    </w:p>
+    <w:p>
+      <w:r>
+        <w:rPr>
+          <w:noProof/>
+        </w:rPr>
+        <w:drawing>
+          <wp:inline distT="0" distB="0" distL="0" distR="0" wp14:anchorId="78CEF191" wp14:editId="465EE1CA">
+            <wp:extent cx="5731510" cy="1252220"/>
+            <wp:effectExtent l="0" t="0" r="2540" b="5080"/>
+            <wp:docPr id="17" name="Picture 17"/>
+            <wp:cNvGraphicFramePr>
+              <a:graphicFrameLocks xmlns:a="http://schemas.openxmlformats.org/drawingml/2006/main" noChangeAspect="1"/>
+            </wp:cNvGraphicFramePr>
+            <a:graphic xmlns:a="http://schemas.openxmlformats.org/drawingml/2006/main">
+              <a:graphicData uri="http://schemas.openxmlformats.org/drawingml/2006/picture">
+                <pic:pic xmlns:pic="http://schemas.openxmlformats.org/drawingml/2006/picture">
+                  <pic:nvPicPr>
+                    <pic:cNvPr id="1" name=""/>
+                    <pic:cNvPicPr/>
+                  </pic:nvPicPr>
+                  <pic:blipFill>
+                    <a:blip r:embed="rId17"/>
+                    <a:stretch>
+                      <a:fillRect/>
+                    </a:stretch>
+                  </pic:blipFill>
+                  <pic:spPr>
+                    <a:xfrm>
+                      <a:off x="0" y="0"/>
+                      <a:ext cx="5731510" cy="1252220"/>
+                    </a:xfrm>
+                    <a:prstGeom prst="rect">
+                      <a:avLst/>
+                    </a:prstGeom>
+                  </pic:spPr>
+                </pic:pic>
+              </a:graphicData>
+            </a:graphic>
+          </wp:inline>
+        </w:drawing>
+      </w:r>
+      <w:bookmarkStart w:id="0" w:name="_GoBack"/>
+      <w:bookmarkEnd w:id="0"/>
     </w:p>
     <w:sectPr>
       <w:pgSz w:w="11906" w:h="16838"/>

</xml_diff>